<commit_message>
updated documentation on plotInteractive()
</commit_message>
<xml_diff>
--- a/documentation/code_documentation.docx
+++ b/documentation/code_documentation.docx
@@ -107,7 +107,7 @@
             <w:rStyle w:val="Hyperlink"/>
             <w:lang w:val="en-CA" w:eastAsia="zh-CN"/>
           </w:rPr>
-          <w:t>https://github.com/QAQ0701/GasPriceAnalysis/blob/5721f4b4e5bb37438ec6ed87cada20c9b51d5d83/output/heatmap.html</w:t>
+          <w:t>https://github.com/QAQ0701/GasPriceAnalysis/blob/main/output/heatmap.html</w:t>
         </w:r>
       </w:hyperlink>
     </w:p>
@@ -118,26 +118,52 @@
           <w:numId w:val="10"/>
         </w:numPr>
         <w:rPr>
-          <w:rFonts w:hint="eastAsia"/>
           <w:lang w:val="en-CA" w:eastAsia="zh-CN"/>
         </w:rPr>
       </w:pPr>
-      <w:r>
+      <w:hyperlink r:id="rId8" w:history="1">
+        <w:r>
+          <w:rPr>
+            <w:rStyle w:val="Hyperlink"/>
+            <w:lang w:val="en-CA" w:eastAsia="zh-CN"/>
+          </w:rPr>
+          <w:t>https://github.com/QAQ0701/GasPriceAnalysis/blob/main/output/time_series.png</w:t>
+        </w:r>
+      </w:hyperlink>
+    </w:p>
+    <w:p>
+      <w:pPr>
+        <w:numPr>
+          <w:ilvl w:val="0"/>
+          <w:numId w:val="10"/>
+        </w:numPr>
         <w:rPr>
           <w:lang w:val="en-CA" w:eastAsia="zh-CN"/>
         </w:rPr>
+      </w:pPr>
+      <w:r>
+        <w:rPr>
+          <w:lang w:val="en-CA" w:eastAsia="zh-CN"/>
+        </w:rPr>
         <w:fldChar w:fldCharType="begin"/>
       </w:r>
       <w:r>
         <w:rPr>
           <w:lang w:val="en-CA" w:eastAsia="zh-CN"/>
         </w:rPr>
-        <w:instrText>HYPERLINK "https://github.com/QAQ0701/GasPriceAnalysis/blob/5721f4b4e5bb37438ec6ed87cada20c9b51d5d83/output/time_series.png"</w:instrText>
+        <w:instrText>HYPERLINK "</w:instrText>
       </w:r>
       <w:r>
         <w:rPr>
           <w:lang w:val="en-CA" w:eastAsia="zh-CN"/>
         </w:rPr>
+        <w:instrText>https://github.com/QAQ0701/GasPriceAnalysis/blob/main/output/interactive_graph.html</w:instrText>
+      </w:r>
+      <w:r>
+        <w:rPr>
+          <w:lang w:val="en-CA" w:eastAsia="zh-CN"/>
+        </w:rPr>
+        <w:instrText>"</w:instrText>
       </w:r>
       <w:r>
         <w:rPr>
@@ -150,7 +176,7 @@
           <w:rStyle w:val="Hyperlink"/>
           <w:lang w:val="en-CA" w:eastAsia="zh-CN"/>
         </w:rPr>
-        <w:t>https://github.com/QAQ0701/GasPriceAnalysis/blob/5721f4b4e5bb37438ec6ed87cada20c9b51d5d83/output/time_series.png</w:t>
+        <w:t>https://github.com/QAQ0701/GasPriceAnalysis/blob/main/output/interactive_graph.html</w:t>
       </w:r>
       <w:r>
         <w:rPr>
@@ -204,7 +230,31 @@
           <w:rFonts w:ascii="Times New Roman" w:hAnsi="Times New Roman" w:cs="Times New Roman"/>
         </w:rPr>
         <w:br/>
-        <w:t>3. visualization.py: Loads the cleaned data and generates two visual outputs—a time-series plot of average gas prices by time of day and an interactive geographic heatmap of station prices. These outputs are saved as image files and an HTML file for map interaction.</w:t>
+        <w:t xml:space="preserve">3. visualization.py: Loads the cleaned data and generates two visual outputs—a time-series plot of average gas prices by time of day and an interactive geographic heatmap of station prices. These outputs are saved as image files and </w:t>
+      </w:r>
+      <w:r>
+        <w:rPr>
+          <w:rFonts w:ascii="Times New Roman" w:hAnsi="Times New Roman" w:cs="Times New Roman"/>
+        </w:rPr>
+        <w:t xml:space="preserve">2 </w:t>
+      </w:r>
+      <w:r>
+        <w:rPr>
+          <w:rFonts w:ascii="Times New Roman" w:hAnsi="Times New Roman" w:cs="Times New Roman"/>
+        </w:rPr>
+        <w:t>HTML file for interacti</w:t>
+      </w:r>
+      <w:r>
+        <w:rPr>
+          <w:rFonts w:ascii="Times New Roman" w:hAnsi="Times New Roman" w:cs="Times New Roman"/>
+        </w:rPr>
+        <w:t>ve graphs</w:t>
+      </w:r>
+      <w:r>
+        <w:rPr>
+          <w:rFonts w:ascii="Times New Roman" w:hAnsi="Times New Roman" w:cs="Times New Roman"/>
+        </w:rPr>
+        <w:t>.</w:t>
       </w:r>
     </w:p>
     <w:p>
@@ -489,7 +539,13 @@
           <w:rFonts w:ascii="Times New Roman" w:hAnsi="Times New Roman" w:cs="Times New Roman"/>
         </w:rPr>
         <w:br/>
-        <w:t>• Data Loading: Reads the cleaned dataset from cleaned_gas_prices.xlsx.</w:t>
+        <w:t>• Data Loading: Reads the cleaned dataset from cleaned_gas_prices.xls</w:t>
+      </w:r>
+      <w:r>
+        <w:rPr>
+          <w:rFonts w:ascii="Times New Roman" w:hAnsi="Times New Roman" w:cs="Times New Roman"/>
+        </w:rPr>
+        <w:t>x</w:t>
       </w:r>
       <w:r>
         <w:rPr>
@@ -498,12 +554,107 @@
         <w:br/>
         <w:t>• Time-Series Plot (plotTimeGraph): Creates a line chart showing average regular and premium gas prices over time, segmented by Time Tag (morning, afternoon, evening). The chart is saved as a high-resolution PNG file (time_plot.png).</w:t>
       </w:r>
-      <w:r>
-        <w:rPr>
-          <w:rFonts w:ascii="Times New Roman" w:hAnsi="Times New Roman" w:cs="Times New Roman"/>
-        </w:rPr>
-        <w:br/>
-        <w:t xml:space="preserve">• Geographic Heatmap (plotHeatMap): </w:t>
+    </w:p>
+    <w:p>
+      <w:pPr>
+        <w:rPr>
+          <w:rFonts w:ascii="Times New Roman" w:hAnsi="Times New Roman" w:cs="Times New Roman"/>
+        </w:rPr>
+      </w:pPr>
+      <w:r>
+        <w:rPr>
+          <w:rFonts w:ascii="Times New Roman" w:hAnsi="Times New Roman" w:cs="Times New Roman"/>
+        </w:rPr>
+        <w:t xml:space="preserve">• </w:t>
+      </w:r>
+      <w:r>
+        <w:rPr>
+          <w:rFonts w:ascii="Times New Roman" w:hAnsi="Times New Roman" w:cs="Times New Roman"/>
+        </w:rPr>
+        <w:t xml:space="preserve">Un-Aggregated </w:t>
+      </w:r>
+      <w:r>
+        <w:rPr>
+          <w:rFonts w:ascii="Times New Roman" w:hAnsi="Times New Roman" w:cs="Times New Roman"/>
+        </w:rPr>
+        <w:t>Time-Series Plot (</w:t>
+      </w:r>
+      <w:proofErr w:type="spellStart"/>
+      <w:r>
+        <w:rPr>
+          <w:rFonts w:ascii="Times New Roman" w:hAnsi="Times New Roman" w:cs="Times New Roman"/>
+        </w:rPr>
+        <w:t>plot</w:t>
+      </w:r>
+      <w:r>
+        <w:rPr>
+          <w:rFonts w:ascii="Times New Roman" w:hAnsi="Times New Roman" w:cs="Times New Roman"/>
+        </w:rPr>
+        <w:t>Interactive</w:t>
+      </w:r>
+      <w:proofErr w:type="spellEnd"/>
+      <w:r>
+        <w:rPr>
+          <w:rFonts w:ascii="Times New Roman" w:hAnsi="Times New Roman" w:cs="Times New Roman"/>
+        </w:rPr>
+        <w:t xml:space="preserve">): Creates a </w:t>
+      </w:r>
+      <w:r>
+        <w:rPr>
+          <w:rFonts w:ascii="Times New Roman" w:hAnsi="Times New Roman" w:cs="Times New Roman"/>
+        </w:rPr>
+        <w:t>scatter plot graph</w:t>
+      </w:r>
+      <w:r>
+        <w:rPr>
+          <w:rFonts w:ascii="Times New Roman" w:hAnsi="Times New Roman" w:cs="Times New Roman"/>
+        </w:rPr>
+        <w:t xml:space="preserve"> showing </w:t>
+      </w:r>
+      <w:r>
+        <w:rPr>
+          <w:rFonts w:ascii="Times New Roman" w:hAnsi="Times New Roman" w:cs="Times New Roman"/>
+        </w:rPr>
+        <w:t xml:space="preserve">every data point of </w:t>
+      </w:r>
+      <w:r>
+        <w:rPr>
+          <w:rFonts w:ascii="Times New Roman" w:hAnsi="Times New Roman" w:cs="Times New Roman"/>
+        </w:rPr>
+        <w:t>regular and premium gas prices over time</w:t>
+      </w:r>
+      <w:r>
+        <w:rPr>
+          <w:rFonts w:ascii="Times New Roman" w:hAnsi="Times New Roman" w:cs="Times New Roman"/>
+        </w:rPr>
+        <w:t>.</w:t>
+      </w:r>
+    </w:p>
+    <w:p>
+      <w:pPr>
+        <w:rPr>
+          <w:rFonts w:ascii="Times New Roman" w:hAnsi="Times New Roman" w:cs="Times New Roman"/>
+        </w:rPr>
+      </w:pPr>
+      <w:r>
+        <w:rPr>
+          <w:rFonts w:ascii="Times New Roman" w:hAnsi="Times New Roman" w:cs="Times New Roman"/>
+        </w:rPr>
+        <w:t>• Geographic Heatmap (</w:t>
+      </w:r>
+      <w:proofErr w:type="spellStart"/>
+      <w:r>
+        <w:rPr>
+          <w:rFonts w:ascii="Times New Roman" w:hAnsi="Times New Roman" w:cs="Times New Roman"/>
+        </w:rPr>
+        <w:t>plotHeatMap</w:t>
+      </w:r>
+      <w:proofErr w:type="spellEnd"/>
+      <w:r>
+        <w:rPr>
+          <w:rFonts w:ascii="Times New Roman" w:hAnsi="Times New Roman" w:cs="Times New Roman"/>
+        </w:rPr>
+        <w:t xml:space="preserve">): </w:t>
       </w:r>
       <w:r>
         <w:rPr>
@@ -538,7 +689,61 @@
           <w:rFonts w:ascii="Times New Roman" w:hAnsi="Times New Roman" w:cs="Times New Roman"/>
         </w:rPr>
         <w:br/>
-        <w:t>• Execution Flow: Calls plotTimeGraph and plotHeatMap sequentially after data loading.</w:t>
+      </w:r>
+      <w:r>
+        <w:rPr>
+          <w:rFonts w:ascii="Times New Roman" w:hAnsi="Times New Roman" w:cs="Times New Roman"/>
+        </w:rPr>
+        <w:lastRenderedPageBreak/>
+        <w:t xml:space="preserve">• Execution Flow: Calls </w:t>
+      </w:r>
+      <w:proofErr w:type="spellStart"/>
+      <w:r>
+        <w:rPr>
+          <w:rFonts w:ascii="Times New Roman" w:hAnsi="Times New Roman" w:cs="Times New Roman"/>
+        </w:rPr>
+        <w:t>plotTimeGraph</w:t>
+      </w:r>
+      <w:proofErr w:type="spellEnd"/>
+      <w:r>
+        <w:rPr>
+          <w:rFonts w:ascii="Times New Roman" w:hAnsi="Times New Roman" w:cs="Times New Roman"/>
+        </w:rPr>
+        <w:t>,</w:t>
+      </w:r>
+      <w:r>
+        <w:rPr>
+          <w:rFonts w:ascii="Times New Roman" w:hAnsi="Times New Roman" w:cs="Times New Roman"/>
+        </w:rPr>
+        <w:t xml:space="preserve"> </w:t>
+      </w:r>
+      <w:proofErr w:type="spellStart"/>
+      <w:r>
+        <w:rPr>
+          <w:rFonts w:ascii="Times New Roman" w:hAnsi="Times New Roman" w:cs="Times New Roman"/>
+        </w:rPr>
+        <w:t>plotHeatMap</w:t>
+      </w:r>
+      <w:proofErr w:type="spellEnd"/>
+      <w:r>
+        <w:rPr>
+          <w:rFonts w:ascii="Times New Roman" w:hAnsi="Times New Roman" w:cs="Times New Roman"/>
+        </w:rPr>
+        <w:t xml:space="preserve">, and </w:t>
+      </w:r>
+      <w:proofErr w:type="spellStart"/>
+      <w:r>
+        <w:rPr>
+          <w:rFonts w:ascii="Times New Roman" w:hAnsi="Times New Roman" w:cs="Times New Roman"/>
+        </w:rPr>
+        <w:t>plotInteractive</w:t>
+      </w:r>
+      <w:proofErr w:type="spellEnd"/>
+      <w:r>
+        <w:rPr>
+          <w:rFonts w:ascii="Times New Roman" w:hAnsi="Times New Roman" w:cs="Times New Roman"/>
+        </w:rPr>
+        <w:t xml:space="preserve"> sequentially after data loading.</w:t>
       </w:r>
       <w:r>
         <w:rPr>
@@ -558,12 +763,6 @@
           <w:rFonts w:ascii="Times New Roman" w:hAnsi="Times New Roman" w:cs="Times New Roman"/>
         </w:rPr>
         <w:br/>
-      </w:r>
-      <w:r>
-        <w:rPr>
-          <w:rFonts w:ascii="Times New Roman" w:hAnsi="Times New Roman" w:cs="Times New Roman"/>
-        </w:rPr>
-        <w:lastRenderedPageBreak/>
         <w:t>• ./output/time_plot.png</w:t>
       </w:r>
       <w:r>
@@ -578,6 +777,18 @@
           <w:rFonts w:ascii="Times New Roman" w:hAnsi="Times New Roman" w:cs="Times New Roman"/>
         </w:rPr>
         <w:br/>
+      </w:r>
+      <w:r>
+        <w:rPr>
+          <w:rFonts w:ascii="Times New Roman" w:hAnsi="Times New Roman" w:cs="Times New Roman"/>
+        </w:rPr>
+        <w:t>• ./output/</w:t>
+      </w:r>
+      <w:r>
+        <w:rPr>
+          <w:rFonts w:ascii="Times New Roman" w:hAnsi="Times New Roman" w:cs="Times New Roman"/>
+        </w:rPr>
+        <w:t>interactive_graph.html</w:t>
       </w:r>
     </w:p>
     <w:p>
@@ -653,14 +864,41 @@
           <w:rFonts w:ascii="Times New Roman" w:hAnsi="Times New Roman" w:cs="Times New Roman"/>
         </w:rPr>
         <w:br/>
-        <w:t>• folium and branca for generating interactive maps.</w:t>
-      </w:r>
-      <w:r>
-        <w:rPr>
-          <w:rFonts w:ascii="Times New Roman" w:hAnsi="Times New Roman" w:cs="Times New Roman"/>
-        </w:rPr>
-        <w:br/>
-        <w:t>• python-docx for creating this documentation.</w:t>
+        <w:t>• folium</w:t>
+      </w:r>
+      <w:r>
+        <w:rPr>
+          <w:rFonts w:ascii="Times New Roman" w:hAnsi="Times New Roman" w:cs="Times New Roman"/>
+        </w:rPr>
+        <w:t xml:space="preserve">, </w:t>
+      </w:r>
+      <w:proofErr w:type="spellStart"/>
+      <w:r>
+        <w:rPr>
+          <w:rFonts w:ascii="Times New Roman" w:hAnsi="Times New Roman" w:cs="Times New Roman"/>
+        </w:rPr>
+        <w:t>plotly</w:t>
+      </w:r>
+      <w:proofErr w:type="spellEnd"/>
+      <w:r>
+        <w:rPr>
+          <w:rFonts w:ascii="Times New Roman" w:hAnsi="Times New Roman" w:cs="Times New Roman"/>
+        </w:rPr>
+        <w:t xml:space="preserve">, and </w:t>
+      </w:r>
+      <w:proofErr w:type="spellStart"/>
+      <w:r>
+        <w:rPr>
+          <w:rFonts w:ascii="Times New Roman" w:hAnsi="Times New Roman" w:cs="Times New Roman"/>
+        </w:rPr>
+        <w:t>branca</w:t>
+      </w:r>
+      <w:proofErr w:type="spellEnd"/>
+      <w:r>
+        <w:rPr>
+          <w:rFonts w:ascii="Times New Roman" w:hAnsi="Times New Roman" w:cs="Times New Roman"/>
+        </w:rPr>
+        <w:t xml:space="preserve"> for generating interactive maps.</w:t>
       </w:r>
       <w:r>
         <w:rPr>
@@ -714,21 +952,7 @@
           <w:rFonts w:ascii="Times New Roman" w:hAnsi="Times New Roman" w:cs="Times New Roman"/>
         </w:rPr>
         <w:br/>
-        <w:t xml:space="preserve">3. Execute visualization.py to produce the visual outputs. Confirm that time_plot.png and heatmap.html appear in </w:t>
-      </w:r>
-      <w:proofErr w:type="gramStart"/>
-      <w:r>
-        <w:rPr>
-          <w:rFonts w:ascii="Times New Roman" w:hAnsi="Times New Roman" w:cs="Times New Roman"/>
-        </w:rPr>
-        <w:t>the .</w:t>
-      </w:r>
-      <w:proofErr w:type="gramEnd"/>
-      <w:r>
-        <w:rPr>
-          <w:rFonts w:ascii="Times New Roman" w:hAnsi="Times New Roman" w:cs="Times New Roman"/>
-        </w:rPr>
-        <w:t>/output directory.</w:t>
+        <w:t xml:space="preserve">3. Execute visualization.py to produce the visual outputs. </w:t>
       </w:r>
     </w:p>
     <w:p>
@@ -789,13 +1013,21 @@
         <w:rPr>
           <w:rFonts w:ascii="Times New Roman" w:hAnsi="Times New Roman" w:cs="Times New Roman"/>
         </w:rPr>
-        <w:t xml:space="preserve"> (midnight) with +1 hour window for each time slot due to constraint’s with the application shortcuts (MacOS).</w:t>
-      </w:r>
-      <w:r>
-        <w:rPr>
-          <w:rFonts w:ascii="Times New Roman" w:hAnsi="Times New Roman" w:cs="Times New Roman"/>
-        </w:rPr>
-        <w:br/>
+        <w:t xml:space="preserve"> (midnight) with </w:t>
+      </w:r>
+      <w:proofErr w:type="gramStart"/>
+      <w:r>
+        <w:rPr>
+          <w:rFonts w:ascii="Times New Roman" w:hAnsi="Times New Roman" w:cs="Times New Roman"/>
+        </w:rPr>
+        <w:t>+1 hour</w:t>
+      </w:r>
+      <w:proofErr w:type="gramEnd"/>
+      <w:r>
+        <w:rPr>
+          <w:rFonts w:ascii="Times New Roman" w:hAnsi="Times New Roman" w:cs="Times New Roman"/>
+        </w:rPr>
+        <w:t xml:space="preserve"> window for each time slot due to constraint’s with the application shortcuts (MacOS).</w:t>
       </w:r>
     </w:p>
     <w:p>
@@ -803,6 +1035,7 @@
         <w:pStyle w:val="Heading2"/>
         <w:rPr>
           <w:rFonts w:ascii="Times New Roman" w:hAnsi="Times New Roman" w:cs="Times New Roman"/>
+          <w:lang w:val="en-CA" w:eastAsia="zh-CN"/>
         </w:rPr>
       </w:pPr>
       <w:r>
@@ -12596,6 +12829,18 @@
       <w:shd w:val="clear" w:color="auto" w:fill="E1DFDD"/>
     </w:rPr>
   </w:style>
+  <w:style w:type="character" w:styleId="FollowedHyperlink">
+    <w:name w:val="FollowedHyperlink"/>
+    <w:basedOn w:val="DefaultParagraphFont"/>
+    <w:uiPriority w:val="99"/>
+    <w:semiHidden/>
+    <w:unhideWhenUsed/>
+    <w:rsid w:val="00155033"/>
+    <w:rPr>
+      <w:color w:val="800080" w:themeColor="followedHyperlink"/>
+      <w:u w:val="single"/>
+    </w:rPr>
+  </w:style>
 </w:styles>
 </file>
 

</xml_diff>